<commit_message>
add media query for screen beyond 2k
</commit_message>
<xml_diff>
--- a/Report template2.docx
+++ b/Report template2.docx
@@ -159,74 +159,64 @@
       <w:pPr>
         <w:pStyle w:val="Body"/>
         <w:jc w:val="center"/>
-        <w:rPr>
-          <w:rFonts w:ascii="Arial" w:hAnsi="Arial" w:eastAsia="Arial" w:cs="Arial"/>
-          <w:sz w:val="52"/>
-          <w:szCs w:val="52"/>
-        </w:rPr>
-      </w:pPr>
-      <w:r>
-        <w:rPr>
-          <w:rFonts w:ascii="Arial" w:hAnsi="Arial"/>
-          <w:sz w:val="52"/>
-          <w:szCs w:val="52"/>
-          <w:lang w:val="en-US"/>
-        </w:rPr>
-        <w:t>Picture of website could go here</w:t>
-      </w:r>
-    </w:p>
-    <w:p>
-      <w:pPr>
-        <w:pStyle w:val="Body"/>
-        <w:jc w:val="center"/>
-        <w:rPr>
-          <w:rFonts w:ascii="Arial" w:hAnsi="Arial" w:eastAsia="Arial" w:cs="Arial"/>
-          <w:sz w:val="52"/>
-          <w:szCs w:val="52"/>
-        </w:rPr>
-      </w:pPr>
-      <w:r>
-        <w:rPr>
-          <w:rFonts w:ascii="Arial" w:hAnsi="Arial"/>
-          <w:sz w:val="52"/>
-          <w:szCs w:val="52"/>
-          <w:lang w:val="en-US"/>
-        </w:rPr>
-        <w:t>Include the link to your deployed website</w:t>
-      </w:r>
-    </w:p>
-    <w:p>
-      <w:pPr>
-        <w:pStyle w:val="Body"/>
-        <w:rPr>
-          <w:rFonts w:ascii="Arial" w:hAnsi="Arial" w:eastAsia="Arial" w:cs="Arial"/>
-          <w:sz w:val="52"/>
-          <w:szCs w:val="52"/>
-        </w:rPr>
-      </w:pPr>
-      <w:r>
-        <w:rPr>
-          <w:rFonts w:eastAsia="Arial" w:cs="Arial" w:ascii="Arial" w:hAnsi="Arial"/>
-          <w:sz w:val="52"/>
-          <w:szCs w:val="52"/>
-        </w:rPr>
-      </w:r>
-    </w:p>
-    <w:p>
-      <w:pPr>
-        <w:pStyle w:val="Body"/>
-        <w:rPr>
-          <w:rFonts w:ascii="Arial" w:hAnsi="Arial" w:eastAsia="Arial" w:cs="Arial"/>
-          <w:sz w:val="52"/>
-          <w:szCs w:val="52"/>
-        </w:rPr>
-      </w:pPr>
-      <w:r>
-        <w:rPr>
-          <w:rFonts w:eastAsia="Arial" w:cs="Arial" w:ascii="Arial" w:hAnsi="Arial"/>
-          <w:sz w:val="52"/>
-          <w:szCs w:val="52"/>
-        </w:rPr>
+        <w:rPr/>
+      </w:pPr>
+      <w:hyperlink r:id="rId3">
+        <w:r>
+          <w:drawing>
+            <wp:anchor behindDoc="0" distT="0" distB="0" distL="0" distR="0" simplePos="0" locked="0" layoutInCell="0" allowOverlap="1" relativeHeight="7">
+              <wp:simplePos x="0" y="0"/>
+              <wp:positionH relativeFrom="column">
+                <wp:align>center</wp:align>
+              </wp:positionH>
+              <wp:positionV relativeFrom="paragraph">
+                <wp:posOffset>635</wp:posOffset>
+              </wp:positionV>
+              <wp:extent cx="5731510" cy="2745105"/>
+              <wp:effectExtent l="0" t="0" r="0" b="0"/>
+              <wp:wrapSquare wrapText="largest"/>
+              <wp:docPr id="1" name="Image1" descr=""/>
+              <wp:cNvGraphicFramePr>
+                <a:graphicFrameLocks xmlns:a="http://schemas.openxmlformats.org/drawingml/2006/main" noChangeAspect="1"/>
+              </wp:cNvGraphicFramePr>
+              <a:graphic xmlns:a="http://schemas.openxmlformats.org/drawingml/2006/main">
+                <a:graphicData uri="http://schemas.openxmlformats.org/drawingml/2006/picture">
+                  <pic:pic xmlns:pic="http://schemas.openxmlformats.org/drawingml/2006/picture">
+                    <pic:nvPicPr>
+                      <pic:cNvPr id="1" name="Image1" descr=""/>
+                      <pic:cNvPicPr>
+                        <a:picLocks noChangeAspect="1" noChangeArrowheads="1"/>
+                      </pic:cNvPicPr>
+                    </pic:nvPicPr>
+                    <pic:blipFill>
+                      <a:blip r:embed="rId2"/>
+                      <a:stretch>
+                        <a:fillRect/>
+                      </a:stretch>
+                    </pic:blipFill>
+                    <pic:spPr bwMode="auto">
+                      <a:xfrm>
+                        <a:off x="0" y="0"/>
+                        <a:ext cx="5731510" cy="2745105"/>
+                      </a:xfrm>
+                      <a:prstGeom prst="rect">
+                        <a:avLst/>
+                      </a:prstGeom>
+                    </pic:spPr>
+                  </pic:pic>
+                </a:graphicData>
+              </a:graphic>
+            </wp:anchor>
+          </w:drawing>
+        </w:r>
+      </w:hyperlink>
+      <w:r>
+        <w:rPr>
+          <w:rStyle w:val="InternetLink"/>
+          <w:sz w:val="40"/>
+          <w:szCs w:val="40"/>
+        </w:rPr>
+        <w:t>https://lunaspa.netlify.app/</w:t>
       </w:r>
     </w:p>
     <w:p>
@@ -607,8 +597,8 @@
     <w:p>
       <w:pPr>
         <w:sectPr>
-          <w:headerReference w:type="default" r:id="rId2"/>
-          <w:footerReference w:type="default" r:id="rId3"/>
+          <w:headerReference w:type="default" r:id="rId4"/>
+          <w:footerReference w:type="default" r:id="rId5"/>
           <w:type w:val="nextPage"/>
           <w:pgSz w:w="11906" w:h="16838"/>
           <w:pgMar w:left="1440" w:right="1440" w:gutter="0" w:header="708" w:top="1440" w:footer="708" w:bottom="1440"/>
@@ -1086,6 +1076,41 @@
           <w:sz w:val="24"/>
           <w:szCs w:val="24"/>
         </w:rPr>
+        <w:t>https://lunaspa.netlify.app/</w:t>
+      </w:r>
+    </w:p>
+    <w:p>
+      <w:pPr>
+        <w:pStyle w:val="Body"/>
+        <w:rPr>
+          <w:rFonts w:ascii="Arial" w:hAnsi="Arial" w:eastAsia="Arial" w:cs="Arial"/>
+          <w:sz w:val="24"/>
+          <w:szCs w:val="24"/>
+        </w:rPr>
+      </w:pPr>
+      <w:r>
+        <w:rPr>
+          <w:rFonts w:eastAsia="Arial" w:cs="Arial" w:ascii="Arial" w:hAnsi="Arial"/>
+          <w:sz w:val="24"/>
+          <w:szCs w:val="24"/>
+        </w:rPr>
+      </w:r>
+    </w:p>
+    <w:p>
+      <w:pPr>
+        <w:pStyle w:val="Body"/>
+        <w:rPr>
+          <w:rFonts w:ascii="Arial" w:hAnsi="Arial" w:eastAsia="Arial" w:cs="Arial"/>
+          <w:sz w:val="24"/>
+          <w:szCs w:val="24"/>
+        </w:rPr>
+      </w:pPr>
+      <w:r>
+        <w:rPr>
+          <w:rFonts w:eastAsia="Arial" w:cs="Arial" w:ascii="Arial" w:hAnsi="Arial"/>
+          <w:sz w:val="24"/>
+          <w:szCs w:val="24"/>
+        </w:rPr>
       </w:r>
     </w:p>
     <w:p>
@@ -1425,9 +1450,9 @@
         <w:tblLayout w:type="fixed"/>
         <w:tblCellMar>
           <w:top w:w="0" w:type="dxa"/>
-          <w:left w:w="0" w:type="dxa"/>
+          <w:left w:w="10" w:type="dxa"/>
           <w:bottom w:w="0" w:type="dxa"/>
-          <w:right w:w="0" w:type="dxa"/>
+          <w:right w:w="10" w:type="dxa"/>
         </w:tblCellMar>
       </w:tblPr>
       <w:tblGrid>
@@ -2014,75 +2039,7 @@
                   </w14:solidFill>
                 </w14:textFill>
               </w:rPr>
-              <w:t xml:space="preserve">Initial HTML structure for all pages (Head, </w:t>
-            </w:r>
-            <w:r>
-              <w:rPr>
-                <w:rFonts w:eastAsia="Arial Unicode MS" w:cs="Arial Unicode MS" w:ascii="Calibri" w:hAnsi="Calibri"/>
-                <w:b w:val="false"/>
-                <w:bCs w:val="false"/>
-                <w:i w:val="false"/>
-                <w:iCs w:val="false"/>
-                <w:caps w:val="false"/>
-                <w:smallCaps w:val="false"/>
-                <w:strike w:val="false"/>
-                <w:dstrike w:val="false"/>
-                <w:outline w:val="false"/>
-                <w:color w:val="000000"/>
-                <w:spacing w:val="0"/>
-                <w:kern w:val="0"/>
-                <w:position w:val="0"/>
-                <w:sz w:val="26"/>
-                <w:sz w:val="26"/>
-                <w:szCs w:val="26"/>
-                <w:u w:val="none" w:color="000000"/>
-                <w:shd w:fill="auto" w:val="clear"/>
-                <w:vertAlign w:val="baseline"/>
-                <w14:textOutline w14:w="12700" w14:cap="flat">
-                  <w14:noFill/>
-                  <w14:miter w14:lim="400000"/>
-                </w14:textOutline>
-                <w14:textFill>
-                  <w14:solidFill>
-                    <w14:srgbClr w14:val="000000"/>
-                  </w14:solidFill>
-                </w14:textFill>
-              </w:rPr>
-              <w:t>head</w:t>
-            </w:r>
-            <w:r>
-              <w:rPr>
-                <w:rFonts w:eastAsia="Arial Unicode MS" w:cs="Arial Unicode MS" w:ascii="Calibri" w:hAnsi="Calibri"/>
-                <w:b w:val="false"/>
-                <w:bCs w:val="false"/>
-                <w:i w:val="false"/>
-                <w:iCs w:val="false"/>
-                <w:caps w:val="false"/>
-                <w:smallCaps w:val="false"/>
-                <w:strike w:val="false"/>
-                <w:dstrike w:val="false"/>
-                <w:outline w:val="false"/>
-                <w:color w:val="000000"/>
-                <w:spacing w:val="0"/>
-                <w:kern w:val="0"/>
-                <w:position w:val="0"/>
-                <w:sz w:val="26"/>
-                <w:sz w:val="26"/>
-                <w:szCs w:val="26"/>
-                <w:u w:val="none" w:color="000000"/>
-                <w:shd w:fill="auto" w:val="clear"/>
-                <w:vertAlign w:val="baseline"/>
-                <w14:textOutline w14:w="12700" w14:cap="flat">
-                  <w14:noFill/>
-                  <w14:miter w14:lim="400000"/>
-                </w14:textOutline>
-                <w14:textFill>
-                  <w14:solidFill>
-                    <w14:srgbClr w14:val="000000"/>
-                  </w14:solidFill>
-                </w14:textFill>
-              </w:rPr>
-              <w:t>er and footer).</w:t>
+              <w:t>Initial HTML structure for all pages (Head, header and footer).</w:t>
             </w:r>
           </w:p>
         </w:tc>
@@ -4413,12 +4370,6 @@
         </w:rPr>
       </w:pPr>
       <w:r>
-        <w:rPr>
-          <w:rFonts w:ascii="Arial" w:hAnsi="Arial"/>
-          <w:sz w:val="24"/>
-          <w:szCs w:val="24"/>
-          <w:lang w:val="en-US"/>
-        </w:rPr>
         <w:drawing>
           <wp:anchor behindDoc="0" distT="152400" distB="152400" distL="152400" distR="152400" simplePos="0" locked="0" layoutInCell="0" allowOverlap="1" relativeHeight="2">
             <wp:simplePos x="0" y="0"/>
@@ -6839,7 +6790,7 @@
                 <wp:lineTo x="-13" y="16"/>
               </wp:wrapPolygon>
             </wp:wrapThrough>
-            <wp:docPr id="1" name="officeArt object" descr="Image"/>
+            <wp:docPr id="2" name="officeArt object" descr="Image"/>
             <wp:cNvGraphicFramePr>
               <a:graphicFrameLocks xmlns:a="http://schemas.openxmlformats.org/drawingml/2006/main" noChangeAspect="1"/>
             </wp:cNvGraphicFramePr>
@@ -6847,13 +6798,13 @@
               <a:graphicData uri="http://schemas.openxmlformats.org/drawingml/2006/picture">
                 <pic:pic xmlns:pic="http://schemas.openxmlformats.org/drawingml/2006/picture">
                   <pic:nvPicPr>
-                    <pic:cNvPr id="1" name="officeArt object" descr="Image"/>
+                    <pic:cNvPr id="2" name="officeArt object" descr="Image"/>
                     <pic:cNvPicPr>
                       <a:picLocks noChangeAspect="1" noChangeArrowheads="1"/>
                     </pic:cNvPicPr>
                   </pic:nvPicPr>
                   <pic:blipFill>
-                    <a:blip r:embed="rId4"/>
+                    <a:blip r:embed="rId6"/>
                     <a:stretch>
                       <a:fillRect/>
                     </a:stretch>
@@ -9714,7 +9665,7 @@
                 <wp:lineTo x="-12" y="17"/>
               </wp:wrapPolygon>
             </wp:wrapThrough>
-            <wp:docPr id="2" name="Image2" descr="Image"/>
+            <wp:docPr id="3" name="Image2" descr="Image"/>
             <wp:cNvGraphicFramePr>
               <a:graphicFrameLocks xmlns:a="http://schemas.openxmlformats.org/drawingml/2006/main" noChangeAspect="1"/>
             </wp:cNvGraphicFramePr>
@@ -9722,13 +9673,13 @@
               <a:graphicData uri="http://schemas.openxmlformats.org/drawingml/2006/picture">
                 <pic:pic xmlns:pic="http://schemas.openxmlformats.org/drawingml/2006/picture">
                   <pic:nvPicPr>
-                    <pic:cNvPr id="2" name="Image2" descr="Image"/>
+                    <pic:cNvPr id="3" name="Image2" descr="Image"/>
                     <pic:cNvPicPr>
                       <a:picLocks noChangeAspect="1" noChangeArrowheads="1"/>
                     </pic:cNvPicPr>
                   </pic:nvPicPr>
                   <pic:blipFill>
-                    <a:blip r:embed="rId5"/>
+                    <a:blip r:embed="rId7"/>
                     <a:stretch>
                       <a:fillRect/>
                     </a:stretch>
@@ -9805,25 +9756,7 @@
           <w:szCs w:val="24"/>
           <w:lang w:val="en-US"/>
         </w:rPr>
-        <w:t xml:space="preserve">The Gallery page we decided </w:t>
-      </w:r>
-      <w:r>
-        <w:rPr>
-          <w:rFonts w:ascii="Arial" w:hAnsi="Arial"/>
-          <w:sz w:val="24"/>
-          <w:szCs w:val="24"/>
-          <w:lang w:val="en-US"/>
-        </w:rPr>
-        <w:t>t</w:t>
-      </w:r>
-      <w:r>
-        <w:rPr>
-          <w:rFonts w:ascii="Arial" w:hAnsi="Arial"/>
-          <w:sz w:val="24"/>
-          <w:szCs w:val="24"/>
-          <w:lang w:val="en-US"/>
-        </w:rPr>
-        <w:t>o keep it simple and place four images. Two in the first row and two in another row.</w:t>
+        <w:t>The Gallery page we decided to keep it simple and place four images. Two in the first row and two in another row.</w:t>
       </w:r>
     </w:p>
     <w:p>
@@ -9917,169 +9850,7 @@
           <w:szCs w:val="24"/>
           <w:lang w:val="en-US"/>
         </w:rPr>
-        <w:t xml:space="preserve">The About Us page </w:t>
-      </w:r>
-      <w:r>
-        <w:rPr>
-          <w:rFonts w:ascii="Arial" w:hAnsi="Arial"/>
-          <w:sz w:val="24"/>
-          <w:szCs w:val="24"/>
-          <w:lang w:val="en-US"/>
-        </w:rPr>
-        <w:t>was</w:t>
-      </w:r>
-      <w:r>
-        <w:rPr>
-          <w:rFonts w:ascii="Arial" w:hAnsi="Arial"/>
-          <w:sz w:val="24"/>
-          <w:szCs w:val="24"/>
-          <w:lang w:val="en-US"/>
-        </w:rPr>
-        <w:t xml:space="preserve"> designed </w:t>
-      </w:r>
-      <w:r>
-        <w:rPr>
-          <w:rFonts w:ascii="Arial" w:hAnsi="Arial"/>
-          <w:sz w:val="24"/>
-          <w:szCs w:val="24"/>
-          <w:lang w:val="en-US"/>
-        </w:rPr>
-        <w:t xml:space="preserve">with the purpose of </w:t>
-      </w:r>
-      <w:r>
-        <w:rPr>
-          <w:rFonts w:ascii="Arial" w:hAnsi="Arial"/>
-          <w:sz w:val="24"/>
-          <w:szCs w:val="24"/>
-          <w:lang w:val="en-US"/>
-        </w:rPr>
-        <w:t>hav</w:t>
-      </w:r>
-      <w:r>
-        <w:rPr>
-          <w:rFonts w:ascii="Arial" w:hAnsi="Arial"/>
-          <w:sz w:val="24"/>
-          <w:szCs w:val="24"/>
-          <w:lang w:val="en-US"/>
-        </w:rPr>
-        <w:t>ing</w:t>
-      </w:r>
-      <w:r>
-        <w:rPr>
-          <w:rFonts w:ascii="Arial" w:hAnsi="Arial"/>
-          <w:sz w:val="24"/>
-          <w:szCs w:val="24"/>
-          <w:lang w:val="en-US"/>
-        </w:rPr>
-        <w:t xml:space="preserve"> a</w:t>
-      </w:r>
-      <w:r>
-        <w:rPr>
-          <w:rFonts w:ascii="Arial" w:hAnsi="Arial"/>
-          <w:sz w:val="24"/>
-          <w:szCs w:val="24"/>
-          <w:lang w:val="en-US"/>
-        </w:rPr>
-        <w:t>n</w:t>
-      </w:r>
-      <w:r>
-        <w:rPr>
-          <w:rFonts w:ascii="Arial" w:hAnsi="Arial"/>
-          <w:sz w:val="24"/>
-          <w:szCs w:val="24"/>
-          <w:lang w:val="en-US"/>
-        </w:rPr>
-        <w:t xml:space="preserve"> introduction and </w:t>
-      </w:r>
-      <w:r>
-        <w:rPr>
-          <w:rFonts w:ascii="Arial" w:hAnsi="Arial"/>
-          <w:sz w:val="24"/>
-          <w:szCs w:val="24"/>
-          <w:lang w:val="en-US"/>
-        </w:rPr>
-        <w:t>to follow the journey</w:t>
-      </w:r>
-      <w:r>
-        <w:rPr>
-          <w:rFonts w:ascii="Arial" w:hAnsi="Arial"/>
-          <w:sz w:val="24"/>
-          <w:szCs w:val="24"/>
-          <w:lang w:val="en-US"/>
-        </w:rPr>
-        <w:t xml:space="preserve"> </w:t>
-      </w:r>
-      <w:r>
-        <w:rPr>
-          <w:rFonts w:ascii="Arial" w:hAnsi="Arial"/>
-          <w:sz w:val="24"/>
-          <w:szCs w:val="24"/>
-          <w:lang w:val="en-US"/>
-        </w:rPr>
-        <w:t xml:space="preserve">of </w:t>
-      </w:r>
-      <w:r>
-        <w:rPr>
-          <w:rFonts w:ascii="Arial" w:hAnsi="Arial"/>
-          <w:sz w:val="24"/>
-          <w:szCs w:val="24"/>
-          <w:lang w:val="en-US"/>
-        </w:rPr>
-        <w:t xml:space="preserve">the company.  </w:t>
-      </w:r>
-      <w:r>
-        <w:rPr>
-          <w:rFonts w:ascii="Arial" w:hAnsi="Arial"/>
-          <w:sz w:val="24"/>
-          <w:szCs w:val="24"/>
-          <w:lang w:val="en-US"/>
-        </w:rPr>
-        <w:t>We also</w:t>
-      </w:r>
-      <w:r>
-        <w:rPr>
-          <w:rFonts w:ascii="Arial" w:hAnsi="Arial"/>
-          <w:sz w:val="24"/>
-          <w:szCs w:val="24"/>
-          <w:lang w:val="en-US"/>
-        </w:rPr>
-        <w:t xml:space="preserve"> mention a list of services/motivations </w:t>
-      </w:r>
-      <w:r>
-        <w:rPr>
-          <w:rFonts w:ascii="Arial" w:hAnsi="Arial"/>
-          <w:sz w:val="24"/>
-          <w:szCs w:val="24"/>
-          <w:lang w:val="en-US"/>
-        </w:rPr>
-        <w:t xml:space="preserve">that we </w:t>
-      </w:r>
-      <w:r>
-        <w:rPr>
-          <w:rFonts w:ascii="Arial" w:hAnsi="Arial"/>
-          <w:sz w:val="24"/>
-          <w:szCs w:val="24"/>
-          <w:lang w:val="en-US"/>
-        </w:rPr>
-        <w:t xml:space="preserve">use </w:t>
-      </w:r>
-      <w:r>
-        <w:rPr>
-          <w:rFonts w:ascii="Arial" w:hAnsi="Arial"/>
-          <w:sz w:val="24"/>
-          <w:szCs w:val="24"/>
-          <w:lang w:val="en-US"/>
-        </w:rPr>
-        <w:t xml:space="preserve">four </w:t>
-      </w:r>
-      <w:r>
-        <w:rPr>
-          <w:rFonts w:ascii="Arial" w:hAnsi="Arial"/>
-          <w:sz w:val="24"/>
-          <w:szCs w:val="24"/>
-          <w:lang w:val="en-US"/>
-        </w:rPr>
-        <w:t>our services.</w:t>
+        <w:t>The About Us page was designed with the purpose of having an introduction and to follow the journey of the company.  We also mention a list of services/motivations that we use four our services.</w:t>
       </w:r>
       <w:r>
         <w:rPr>
@@ -10090,12 +9861,6 @@
         <w:br/>
       </w:r>
       <w:r>
-        <w:rPr>
-          <w:rFonts w:ascii="Arial" w:hAnsi="Arial"/>
-          <w:sz w:val="24"/>
-          <w:szCs w:val="24"/>
-          <w:lang w:val="en-US"/>
-        </w:rPr>
         <w:drawing>
           <wp:anchor behindDoc="0" distT="152400" distB="152400" distL="152400" distR="152400" simplePos="0" locked="0" layoutInCell="0" allowOverlap="1" relativeHeight="4">
             <wp:simplePos x="0" y="0"/>
@@ -12600,7 +12365,7 @@
                 <wp:lineTo x="-16" y="16"/>
               </wp:wrapPolygon>
             </wp:wrapThrough>
-            <wp:docPr id="3" name="Image3" descr="Image"/>
+            <wp:docPr id="4" name="Image3" descr="Image"/>
             <wp:cNvGraphicFramePr>
               <a:graphicFrameLocks xmlns:a="http://schemas.openxmlformats.org/drawingml/2006/main" noChangeAspect="1"/>
             </wp:cNvGraphicFramePr>
@@ -12608,13 +12373,13 @@
               <a:graphicData uri="http://schemas.openxmlformats.org/drawingml/2006/picture">
                 <pic:pic xmlns:pic="http://schemas.openxmlformats.org/drawingml/2006/picture">
                   <pic:nvPicPr>
-                    <pic:cNvPr id="3" name="Image3" descr="Image"/>
+                    <pic:cNvPr id="4" name="Image3" descr="Image"/>
                     <pic:cNvPicPr>
                       <a:picLocks noChangeAspect="1" noChangeArrowheads="1"/>
                     </pic:cNvPicPr>
                   </pic:nvPicPr>
                   <pic:blipFill>
-                    <a:blip r:embed="rId6"/>
+                    <a:blip r:embed="rId8"/>
                     <a:stretch>
                       <a:fillRect/>
                     </a:stretch>
@@ -13075,12 +12840,12 @@
               <wp:wrapPolygon edited="0">
                 <wp:start x="-31" y="0"/>
                 <wp:lineTo x="21600" y="0"/>
-                <wp:lineTo x="21600" y="21569"/>
-                <wp:lineTo x="-31" y="21569"/>
+                <wp:lineTo x="21600" y="21521"/>
+                <wp:lineTo x="-31" y="21521"/>
                 <wp:lineTo x="-31" y="0"/>
               </wp:wrapPolygon>
             </wp:wrapThrough>
-            <wp:docPr id="4" name="Image4" descr="Image"/>
+            <wp:docPr id="5" name="Image4" descr="Image"/>
             <wp:cNvGraphicFramePr>
               <a:graphicFrameLocks xmlns:a="http://schemas.openxmlformats.org/drawingml/2006/main" noChangeAspect="1"/>
             </wp:cNvGraphicFramePr>
@@ -13088,13 +12853,13 @@
               <a:graphicData uri="http://schemas.openxmlformats.org/drawingml/2006/picture">
                 <pic:pic xmlns:pic="http://schemas.openxmlformats.org/drawingml/2006/picture">
                   <pic:nvPicPr>
-                    <pic:cNvPr id="4" name="Image4" descr="Image"/>
+                    <pic:cNvPr id="5" name="Image4" descr="Image"/>
                     <pic:cNvPicPr>
                       <a:picLocks noChangeAspect="1" noChangeArrowheads="1"/>
                     </pic:cNvPicPr>
                   </pic:nvPicPr>
                   <pic:blipFill>
-                    <a:blip r:embed="rId7"/>
+                    <a:blip r:embed="rId9"/>
                     <a:stretch>
                       <a:fillRect/>
                     </a:stretch>
@@ -13133,16 +12898,7 @@
           <w:szCs w:val="24"/>
           <w:lang w:val="en-US"/>
         </w:rPr>
-        <w:t xml:space="preserve">The Contact page </w:t>
-      </w:r>
-      <w:r>
-        <w:rPr>
-          <w:rFonts w:ascii="Arial" w:hAnsi="Arial"/>
-          <w:sz w:val="24"/>
-          <w:szCs w:val="24"/>
-          <w:lang w:val="en-US"/>
-        </w:rPr>
-        <w:t xml:space="preserve">was made as simple as possible so that the user won’t spend any </w:t>
+        <w:t xml:space="preserve">The Contact page was made as simple as possible so that the user won’t spend any </w:t>
       </w:r>
       <w:r>
         <w:rPr>
@@ -13735,13 +13491,13 @@
             <wp:wrapThrough wrapText="bothSides">
               <wp:wrapPolygon edited="0">
                 <wp:start x="-43" y="0"/>
-                <wp:lineTo x="14197" y="0"/>
-                <wp:lineTo x="14154" y="21557"/>
-                <wp:lineTo x="-43" y="21557"/>
+                <wp:lineTo x="14154" y="0"/>
+                <wp:lineTo x="14111" y="21513"/>
+                <wp:lineTo x="-43" y="21513"/>
                 <wp:lineTo x="-43" y="0"/>
               </wp:wrapPolygon>
             </wp:wrapThrough>
-            <wp:docPr id="5" name="Image5" descr="Image"/>
+            <wp:docPr id="6" name="Image5" descr="Image"/>
             <wp:cNvGraphicFramePr>
               <a:graphicFrameLocks xmlns:a="http://schemas.openxmlformats.org/drawingml/2006/main" noChangeAspect="1"/>
             </wp:cNvGraphicFramePr>
@@ -13749,13 +13505,13 @@
               <a:graphicData uri="http://schemas.openxmlformats.org/drawingml/2006/picture">
                 <pic:pic xmlns:pic="http://schemas.openxmlformats.org/drawingml/2006/picture">
                   <pic:nvPicPr>
-                    <pic:cNvPr id="5" name="Image5" descr="Image"/>
+                    <pic:cNvPr id="6" name="Image5" descr="Image"/>
                     <pic:cNvPicPr>
                       <a:picLocks noChangeAspect="1" noChangeArrowheads="1"/>
                     </pic:cNvPicPr>
                   </pic:nvPicPr>
                   <pic:blipFill>
-                    <a:blip r:embed="rId8"/>
+                    <a:blip r:embed="rId10"/>
                     <a:stretch>
                       <a:fillRect/>
                     </a:stretch>
@@ -14119,16 +13875,7 @@
           <w:szCs w:val="24"/>
           <w:lang w:val="en-US"/>
         </w:rPr>
-        <w:t xml:space="preserve"> </w:t>
-      </w:r>
-      <w:r>
-        <w:rPr>
-          <w:rFonts w:eastAsia="Arial" w:cs="Arial" w:ascii="Arial" w:hAnsi="Arial"/>
-          <w:sz w:val="24"/>
-          <w:szCs w:val="24"/>
-          <w:lang w:val="en-US"/>
-        </w:rPr>
-        <w:t>It’s also a must that we use high quality images so that we make the user experience as best as possible.</w:t>
+        <w:t xml:space="preserve"> It’s also a must that we use high quality images so that we make the user experience as best as possible.</w:t>
       </w:r>
     </w:p>
     <w:p>
@@ -14546,7 +14293,7 @@
         </w:rPr>
         <w:t>HTML (</w:t>
       </w:r>
-      <w:hyperlink r:id="rId9">
+      <w:hyperlink r:id="rId11">
         <w:r>
           <w:rPr>
             <w:rStyle w:val="Hyperlink0"/>
@@ -14696,7 +14443,7 @@
         </w:rPr>
         <w:t>CSS (</w:t>
       </w:r>
-      <w:hyperlink r:id="rId10">
+      <w:hyperlink r:id="rId12">
         <w:r>
           <w:rPr>
             <w:rStyle w:val="Hyperlink0"/>
@@ -14857,7 +14604,7 @@
         </w:rPr>
         <w:t>Java Script (</w:t>
       </w:r>
-      <w:hyperlink r:id="rId11">
+      <w:hyperlink r:id="rId13">
         <w:r>
           <w:rPr>
             <w:rStyle w:val="Hyperlink0"/>
@@ -15150,7 +14897,7 @@
           <w:rFonts w:eastAsia="Arial" w:cs="Arial" w:ascii="Arial" w:hAnsi="Arial"/>
           <w:sz w:val="24"/>
           <w:szCs w:val="24"/>
-          <w:u w:val="single" w:color="000000"/>
+          <w:u w:val="single" w:color="FFFFFF"/>
         </w:rPr>
       </w:r>
     </w:p>
@@ -15194,7 +14941,7 @@
           <w:rFonts w:eastAsia="Arial" w:cs="Arial" w:ascii="Arial" w:hAnsi="Arial"/>
           <w:sz w:val="24"/>
           <w:szCs w:val="24"/>
-          <w:u w:val="single" w:color="000000"/>
+          <w:u w:val="single" w:color="FFFFFF"/>
         </w:rPr>
       </w:r>
     </w:p>
@@ -16450,8 +16197,8 @@
       </w:r>
     </w:p>
     <w:sectPr>
-      <w:headerReference w:type="default" r:id="rId12"/>
-      <w:footerReference w:type="default" r:id="rId13"/>
+      <w:headerReference w:type="default" r:id="rId14"/>
+      <w:footerReference w:type="default" r:id="rId15"/>
       <w:type w:val="nextPage"/>
       <w:pgSz w:w="11906" w:h="16838"/>
       <w:pgMar w:left="1440" w:right="1440" w:gutter="0" w:header="708" w:top="1440" w:footer="708" w:bottom="1440"/>
@@ -16600,6 +16347,7 @@
         <w:vertAlign w:val="baseline"/>
         <w:position w:val="0"/>
         <w:sz w:val="20"/>
+        <w:sz w:val="20"/>
         <w:spacing w:val="0"/>
         <w:kern w:val="0"/>
         <w:w w:val="100"/>
@@ -16626,6 +16374,7 @@
         <w:strike w:val="false"/>
         <w:vertAlign w:val="baseline"/>
         <w:position w:val="0"/>
+        <w:sz w:val="20"/>
         <w:sz w:val="20"/>
         <w:spacing w:val="0"/>
         <w:kern w:val="0"/>
@@ -16654,6 +16403,7 @@
         <w:vertAlign w:val="baseline"/>
         <w:position w:val="0"/>
         <w:sz w:val="20"/>
+        <w:sz w:val="20"/>
         <w:spacing w:val="0"/>
         <w:kern w:val="0"/>
         <w:w w:val="100"/>
@@ -16680,6 +16430,7 @@
         <w:strike w:val="false"/>
         <w:vertAlign w:val="baseline"/>
         <w:position w:val="0"/>
+        <w:sz w:val="20"/>
         <w:sz w:val="20"/>
         <w:spacing w:val="0"/>
         <w:kern w:val="0"/>
@@ -16708,6 +16459,7 @@
         <w:vertAlign w:val="baseline"/>
         <w:position w:val="0"/>
         <w:sz w:val="20"/>
+        <w:sz w:val="20"/>
         <w:spacing w:val="0"/>
         <w:kern w:val="0"/>
         <w:w w:val="100"/>
@@ -16734,6 +16486,7 @@
         <w:strike w:val="false"/>
         <w:vertAlign w:val="baseline"/>
         <w:position w:val="0"/>
+        <w:sz w:val="20"/>
         <w:sz w:val="20"/>
         <w:spacing w:val="0"/>
         <w:kern w:val="0"/>
@@ -16762,6 +16515,7 @@
         <w:vertAlign w:val="baseline"/>
         <w:position w:val="0"/>
         <w:sz w:val="20"/>
+        <w:sz w:val="20"/>
         <w:spacing w:val="0"/>
         <w:kern w:val="0"/>
         <w:w w:val="100"/>
@@ -16788,6 +16542,7 @@
         <w:strike w:val="false"/>
         <w:vertAlign w:val="baseline"/>
         <w:position w:val="0"/>
+        <w:sz w:val="20"/>
         <w:sz w:val="20"/>
         <w:spacing w:val="0"/>
         <w:kern w:val="0"/>
@@ -16815,6 +16570,7 @@
         <w:strike w:val="false"/>
         <w:vertAlign w:val="baseline"/>
         <w:position w:val="0"/>
+        <w:sz w:val="20"/>
         <w:sz w:val="20"/>
         <w:spacing w:val="0"/>
         <w:kern w:val="0"/>
@@ -16845,6 +16601,7 @@
         <w:vertAlign w:val="baseline"/>
         <w:position w:val="0"/>
         <w:sz w:val="20"/>
+        <w:sz w:val="20"/>
         <w:spacing w:val="0"/>
         <w:kern w:val="0"/>
         <w:w w:val="100"/>
@@ -16871,6 +16628,7 @@
         <w:strike w:val="false"/>
         <w:vertAlign w:val="baseline"/>
         <w:position w:val="0"/>
+        <w:sz w:val="20"/>
         <w:sz w:val="20"/>
         <w:spacing w:val="0"/>
         <w:kern w:val="0"/>
@@ -16899,6 +16657,7 @@
         <w:vertAlign w:val="baseline"/>
         <w:position w:val="0"/>
         <w:sz w:val="20"/>
+        <w:sz w:val="20"/>
         <w:spacing w:val="0"/>
         <w:kern w:val="0"/>
         <w:w w:val="100"/>
@@ -16925,6 +16684,7 @@
         <w:strike w:val="false"/>
         <w:vertAlign w:val="baseline"/>
         <w:position w:val="0"/>
+        <w:sz w:val="20"/>
         <w:sz w:val="20"/>
         <w:spacing w:val="0"/>
         <w:kern w:val="0"/>
@@ -16953,6 +16713,7 @@
         <w:vertAlign w:val="baseline"/>
         <w:position w:val="0"/>
         <w:sz w:val="20"/>
+        <w:sz w:val="20"/>
         <w:spacing w:val="0"/>
         <w:kern w:val="0"/>
         <w:w w:val="100"/>
@@ -16979,6 +16740,7 @@
         <w:strike w:val="false"/>
         <w:vertAlign w:val="baseline"/>
         <w:position w:val="0"/>
+        <w:sz w:val="20"/>
         <w:sz w:val="20"/>
         <w:spacing w:val="0"/>
         <w:kern w:val="0"/>
@@ -17007,6 +16769,7 @@
         <w:vertAlign w:val="baseline"/>
         <w:position w:val="0"/>
         <w:sz w:val="20"/>
+        <w:sz w:val="20"/>
         <w:spacing w:val="0"/>
         <w:kern w:val="0"/>
         <w:w w:val="100"/>
@@ -17033,6 +16796,7 @@
         <w:strike w:val="false"/>
         <w:vertAlign w:val="baseline"/>
         <w:position w:val="0"/>
+        <w:sz w:val="20"/>
         <w:sz w:val="20"/>
         <w:spacing w:val="0"/>
         <w:kern w:val="0"/>
@@ -17060,6 +16824,7 @@
         <w:strike w:val="false"/>
         <w:vertAlign w:val="baseline"/>
         <w:position w:val="0"/>
+        <w:sz w:val="20"/>
         <w:sz w:val="20"/>
         <w:spacing w:val="0"/>
         <w:kern w:val="0"/>
@@ -17090,6 +16855,7 @@
         <w:vertAlign w:val="baseline"/>
         <w:position w:val="0"/>
         <w:sz w:val="20"/>
+        <w:sz w:val="20"/>
         <w:spacing w:val="0"/>
         <w:kern w:val="0"/>
         <w:w w:val="100"/>
@@ -17116,6 +16882,7 @@
         <w:strike w:val="false"/>
         <w:vertAlign w:val="baseline"/>
         <w:position w:val="0"/>
+        <w:sz w:val="20"/>
         <w:sz w:val="20"/>
         <w:spacing w:val="0"/>
         <w:kern w:val="0"/>
@@ -17144,6 +16911,7 @@
         <w:vertAlign w:val="baseline"/>
         <w:position w:val="0"/>
         <w:sz w:val="20"/>
+        <w:sz w:val="20"/>
         <w:spacing w:val="0"/>
         <w:kern w:val="0"/>
         <w:w w:val="100"/>
@@ -17170,6 +16938,7 @@
         <w:strike w:val="false"/>
         <w:vertAlign w:val="baseline"/>
         <w:position w:val="0"/>
+        <w:sz w:val="20"/>
         <w:sz w:val="20"/>
         <w:spacing w:val="0"/>
         <w:kern w:val="0"/>
@@ -17198,6 +16967,7 @@
         <w:vertAlign w:val="baseline"/>
         <w:position w:val="0"/>
         <w:sz w:val="20"/>
+        <w:sz w:val="20"/>
         <w:spacing w:val="0"/>
         <w:kern w:val="0"/>
         <w:w w:val="100"/>
@@ -17224,6 +16994,7 @@
         <w:strike w:val="false"/>
         <w:vertAlign w:val="baseline"/>
         <w:position w:val="0"/>
+        <w:sz w:val="20"/>
         <w:sz w:val="20"/>
         <w:spacing w:val="0"/>
         <w:kern w:val="0"/>
@@ -17252,6 +17023,7 @@
         <w:vertAlign w:val="baseline"/>
         <w:position w:val="0"/>
         <w:sz w:val="20"/>
+        <w:sz w:val="20"/>
         <w:spacing w:val="0"/>
         <w:kern w:val="0"/>
         <w:w w:val="100"/>
@@ -17278,6 +17050,7 @@
         <w:strike w:val="false"/>
         <w:vertAlign w:val="baseline"/>
         <w:position w:val="0"/>
+        <w:sz w:val="20"/>
         <w:sz w:val="20"/>
         <w:spacing w:val="0"/>
         <w:kern w:val="0"/>
@@ -17305,6 +17078,7 @@
         <w:strike w:val="false"/>
         <w:vertAlign w:val="baseline"/>
         <w:position w:val="0"/>
+        <w:sz w:val="20"/>
         <w:sz w:val="20"/>
         <w:spacing w:val="0"/>
         <w:kern w:val="0"/>
@@ -17335,6 +17109,7 @@
         <w:vertAlign w:val="baseline"/>
         <w:position w:val="0"/>
         <w:sz w:val="20"/>
+        <w:sz w:val="20"/>
         <w:spacing w:val="0"/>
         <w:kern w:val="0"/>
         <w:w w:val="100"/>
@@ -17361,6 +17136,7 @@
         <w:strike w:val="false"/>
         <w:vertAlign w:val="baseline"/>
         <w:position w:val="0"/>
+        <w:sz w:val="20"/>
         <w:sz w:val="20"/>
         <w:spacing w:val="0"/>
         <w:kern w:val="0"/>
@@ -17389,6 +17165,7 @@
         <w:vertAlign w:val="baseline"/>
         <w:position w:val="0"/>
         <w:sz w:val="20"/>
+        <w:sz w:val="20"/>
         <w:spacing w:val="0"/>
         <w:kern w:val="0"/>
         <w:w w:val="100"/>
@@ -17415,6 +17192,7 @@
         <w:strike w:val="false"/>
         <w:vertAlign w:val="baseline"/>
         <w:position w:val="0"/>
+        <w:sz w:val="20"/>
         <w:sz w:val="20"/>
         <w:spacing w:val="0"/>
         <w:kern w:val="0"/>
@@ -17443,6 +17221,7 @@
         <w:vertAlign w:val="baseline"/>
         <w:position w:val="0"/>
         <w:sz w:val="20"/>
+        <w:sz w:val="20"/>
         <w:spacing w:val="0"/>
         <w:kern w:val="0"/>
         <w:w w:val="100"/>
@@ -17469,6 +17248,7 @@
         <w:strike w:val="false"/>
         <w:vertAlign w:val="baseline"/>
         <w:position w:val="0"/>
+        <w:sz w:val="20"/>
         <w:sz w:val="20"/>
         <w:spacing w:val="0"/>
         <w:kern w:val="0"/>
@@ -17497,6 +17277,7 @@
         <w:vertAlign w:val="baseline"/>
         <w:position w:val="0"/>
         <w:sz w:val="20"/>
+        <w:sz w:val="20"/>
         <w:spacing w:val="0"/>
         <w:kern w:val="0"/>
         <w:w w:val="100"/>
@@ -17523,6 +17304,7 @@
         <w:strike w:val="false"/>
         <w:vertAlign w:val="baseline"/>
         <w:position w:val="0"/>
+        <w:sz w:val="20"/>
         <w:sz w:val="20"/>
         <w:spacing w:val="0"/>
         <w:kern w:val="0"/>
@@ -17550,6 +17332,7 @@
         <w:strike w:val="false"/>
         <w:vertAlign w:val="baseline"/>
         <w:position w:val="0"/>
+        <w:sz w:val="20"/>
         <w:sz w:val="20"/>
         <w:spacing w:val="0"/>
         <w:kern w:val="0"/>
@@ -17580,6 +17363,7 @@
         <w:vertAlign w:val="baseline"/>
         <w:position w:val="0"/>
         <w:sz w:val="20"/>
+        <w:sz w:val="20"/>
         <w:spacing w:val="0"/>
         <w:kern w:val="0"/>
         <w:w w:val="100"/>
@@ -17606,6 +17390,7 @@
         <w:strike w:val="false"/>
         <w:vertAlign w:val="baseline"/>
         <w:position w:val="0"/>
+        <w:sz w:val="20"/>
         <w:sz w:val="20"/>
         <w:spacing w:val="0"/>
         <w:kern w:val="0"/>
@@ -17634,6 +17419,7 @@
         <w:vertAlign w:val="baseline"/>
         <w:position w:val="0"/>
         <w:sz w:val="20"/>
+        <w:sz w:val="20"/>
         <w:spacing w:val="0"/>
         <w:kern w:val="0"/>
         <w:w w:val="100"/>
@@ -17660,6 +17446,7 @@
         <w:strike w:val="false"/>
         <w:vertAlign w:val="baseline"/>
         <w:position w:val="0"/>
+        <w:sz w:val="20"/>
         <w:sz w:val="20"/>
         <w:spacing w:val="0"/>
         <w:kern w:val="0"/>
@@ -17688,6 +17475,7 @@
         <w:vertAlign w:val="baseline"/>
         <w:position w:val="0"/>
         <w:sz w:val="20"/>
+        <w:sz w:val="20"/>
         <w:spacing w:val="0"/>
         <w:kern w:val="0"/>
         <w:w w:val="100"/>
@@ -17714,6 +17502,7 @@
         <w:strike w:val="false"/>
         <w:vertAlign w:val="baseline"/>
         <w:position w:val="0"/>
+        <w:sz w:val="20"/>
         <w:sz w:val="20"/>
         <w:spacing w:val="0"/>
         <w:kern w:val="0"/>
@@ -17742,6 +17531,7 @@
         <w:vertAlign w:val="baseline"/>
         <w:position w:val="0"/>
         <w:sz w:val="20"/>
+        <w:sz w:val="20"/>
         <w:spacing w:val="0"/>
         <w:kern w:val="0"/>
         <w:w w:val="100"/>
@@ -17768,6 +17558,7 @@
         <w:strike w:val="false"/>
         <w:vertAlign w:val="baseline"/>
         <w:position w:val="0"/>
+        <w:sz w:val="20"/>
         <w:sz w:val="20"/>
         <w:spacing w:val="0"/>
         <w:kern w:val="0"/>
@@ -17795,6 +17586,7 @@
         <w:strike w:val="false"/>
         <w:vertAlign w:val="baseline"/>
         <w:position w:val="0"/>
+        <w:sz w:val="20"/>
         <w:sz w:val="20"/>
         <w:spacing w:val="0"/>
         <w:kern w:val="0"/>
@@ -17825,6 +17617,7 @@
         <w:vertAlign w:val="baseline"/>
         <w:position w:val="0"/>
         <w:sz w:val="20"/>
+        <w:sz w:val="20"/>
         <w:spacing w:val="0"/>
         <w:kern w:val="0"/>
         <w:w w:val="100"/>
@@ -17851,6 +17644,7 @@
         <w:strike w:val="false"/>
         <w:vertAlign w:val="baseline"/>
         <w:position w:val="0"/>
+        <w:sz w:val="20"/>
         <w:sz w:val="20"/>
         <w:spacing w:val="0"/>
         <w:kern w:val="0"/>
@@ -17879,6 +17673,7 @@
         <w:vertAlign w:val="baseline"/>
         <w:position w:val="0"/>
         <w:sz w:val="20"/>
+        <w:sz w:val="20"/>
         <w:spacing w:val="0"/>
         <w:kern w:val="0"/>
         <w:w w:val="100"/>
@@ -17905,6 +17700,7 @@
         <w:strike w:val="false"/>
         <w:vertAlign w:val="baseline"/>
         <w:position w:val="0"/>
+        <w:sz w:val="20"/>
         <w:sz w:val="20"/>
         <w:spacing w:val="0"/>
         <w:kern w:val="0"/>
@@ -17933,6 +17729,7 @@
         <w:vertAlign w:val="baseline"/>
         <w:position w:val="0"/>
         <w:sz w:val="20"/>
+        <w:sz w:val="20"/>
         <w:spacing w:val="0"/>
         <w:kern w:val="0"/>
         <w:w w:val="100"/>
@@ -17959,6 +17756,7 @@
         <w:strike w:val="false"/>
         <w:vertAlign w:val="baseline"/>
         <w:position w:val="0"/>
+        <w:sz w:val="20"/>
         <w:sz w:val="20"/>
         <w:spacing w:val="0"/>
         <w:kern w:val="0"/>
@@ -17987,6 +17785,7 @@
         <w:vertAlign w:val="baseline"/>
         <w:position w:val="0"/>
         <w:sz w:val="20"/>
+        <w:sz w:val="20"/>
         <w:spacing w:val="0"/>
         <w:kern w:val="0"/>
         <w:w w:val="100"/>
@@ -18013,6 +17812,7 @@
         <w:strike w:val="false"/>
         <w:vertAlign w:val="baseline"/>
         <w:position w:val="0"/>
+        <w:sz w:val="20"/>
         <w:sz w:val="20"/>
         <w:spacing w:val="0"/>
         <w:kern w:val="0"/>
@@ -18040,6 +17840,7 @@
         <w:strike w:val="false"/>
         <w:vertAlign w:val="baseline"/>
         <w:position w:val="0"/>
+        <w:sz w:val="20"/>
         <w:sz w:val="20"/>
         <w:spacing w:val="0"/>
         <w:kern w:val="0"/>
@@ -18070,6 +17871,7 @@
         <w:vertAlign w:val="baseline"/>
         <w:position w:val="0"/>
         <w:sz w:val="20"/>
+        <w:sz w:val="20"/>
         <w:spacing w:val="0"/>
         <w:b/>
         <w:kern w:val="0"/>
@@ -18098,6 +17900,7 @@
         <w:strike w:val="false"/>
         <w:vertAlign w:val="baseline"/>
         <w:position w:val="0"/>
+        <w:sz w:val="20"/>
         <w:sz w:val="20"/>
         <w:spacing w:val="0"/>
         <w:b/>
@@ -18128,6 +17931,7 @@
         <w:vertAlign w:val="baseline"/>
         <w:position w:val="0"/>
         <w:sz w:val="20"/>
+        <w:sz w:val="20"/>
         <w:spacing w:val="0"/>
         <w:b/>
         <w:kern w:val="0"/>
@@ -18156,6 +17960,7 @@
         <w:strike w:val="false"/>
         <w:vertAlign w:val="baseline"/>
         <w:position w:val="0"/>
+        <w:sz w:val="20"/>
         <w:sz w:val="20"/>
         <w:spacing w:val="0"/>
         <w:b/>
@@ -18187,6 +17992,7 @@
         <w:vertAlign w:val="baseline"/>
         <w:position w:val="0"/>
         <w:sz w:val="20"/>
+        <w:sz w:val="20"/>
         <w:spacing w:val="0"/>
         <w:b/>
         <w:kern w:val="0"/>
@@ -18215,6 +18021,7 @@
         <w:strike w:val="false"/>
         <w:vertAlign w:val="baseline"/>
         <w:position w:val="0"/>
+        <w:sz w:val="20"/>
         <w:sz w:val="20"/>
         <w:spacing w:val="0"/>
         <w:b/>
@@ -18244,6 +18051,7 @@
         <w:strike w:val="false"/>
         <w:vertAlign w:val="baseline"/>
         <w:position w:val="0"/>
+        <w:sz w:val="20"/>
         <w:sz w:val="20"/>
         <w:spacing w:val="0"/>
         <w:b/>
@@ -18275,6 +18083,7 @@
         <w:vertAlign w:val="baseline"/>
         <w:position w:val="0"/>
         <w:sz w:val="20"/>
+        <w:sz w:val="20"/>
         <w:spacing w:val="0"/>
         <w:b/>
         <w:kern w:val="0"/>
@@ -18303,6 +18112,7 @@
         <w:strike w:val="false"/>
         <w:vertAlign w:val="baseline"/>
         <w:position w:val="0"/>
+        <w:sz w:val="20"/>
         <w:sz w:val="20"/>
         <w:spacing w:val="0"/>
         <w:b/>
@@ -18336,6 +18146,7 @@
         <w:vertAlign w:val="baseline"/>
         <w:position w:val="0"/>
         <w:sz w:val="20"/>
+        <w:sz w:val="20"/>
         <w:spacing w:val="0"/>
         <w:kern w:val="0"/>
         <w:w w:val="100"/>
@@ -18363,6 +18174,7 @@
         <w:strike w:val="false"/>
         <w:vertAlign w:val="baseline"/>
         <w:position w:val="0"/>
+        <w:sz w:val="20"/>
         <w:sz w:val="20"/>
         <w:spacing w:val="0"/>
         <w:kern w:val="0"/>
@@ -18392,6 +18204,7 @@
         <w:vertAlign w:val="baseline"/>
         <w:position w:val="0"/>
         <w:sz w:val="20"/>
+        <w:sz w:val="20"/>
         <w:spacing w:val="0"/>
         <w:kern w:val="0"/>
         <w:w w:val="100"/>
@@ -18419,6 +18232,7 @@
         <w:strike w:val="false"/>
         <w:vertAlign w:val="baseline"/>
         <w:position w:val="0"/>
+        <w:sz w:val="20"/>
         <w:sz w:val="20"/>
         <w:spacing w:val="0"/>
         <w:kern w:val="0"/>
@@ -18448,6 +18262,7 @@
         <w:vertAlign w:val="baseline"/>
         <w:position w:val="0"/>
         <w:sz w:val="20"/>
+        <w:sz w:val="20"/>
         <w:spacing w:val="0"/>
         <w:kern w:val="0"/>
         <w:w w:val="100"/>
@@ -18475,6 +18290,7 @@
         <w:strike w:val="false"/>
         <w:vertAlign w:val="baseline"/>
         <w:position w:val="0"/>
+        <w:sz w:val="20"/>
         <w:sz w:val="20"/>
         <w:spacing w:val="0"/>
         <w:kern w:val="0"/>
@@ -18504,6 +18320,7 @@
         <w:vertAlign w:val="baseline"/>
         <w:position w:val="0"/>
         <w:sz w:val="20"/>
+        <w:sz w:val="20"/>
         <w:spacing w:val="0"/>
         <w:kern w:val="0"/>
         <w:w w:val="100"/>
@@ -18531,6 +18348,7 @@
         <w:strike w:val="false"/>
         <w:vertAlign w:val="baseline"/>
         <w:position w:val="0"/>
+        <w:sz w:val="20"/>
         <w:sz w:val="20"/>
         <w:spacing w:val="0"/>
         <w:kern w:val="0"/>
@@ -18559,6 +18377,7 @@
         <w:strike w:val="false"/>
         <w:vertAlign w:val="baseline"/>
         <w:position w:val="0"/>
+        <w:sz w:val="20"/>
         <w:sz w:val="20"/>
         <w:spacing w:val="0"/>
         <w:kern w:val="0"/>
@@ -18590,6 +18409,7 @@
         <w:vertAlign w:val="baseline"/>
         <w:position w:val="0"/>
         <w:sz w:val="20"/>
+        <w:sz w:val="20"/>
         <w:spacing w:val="0"/>
         <w:kern w:val="0"/>
         <w:w w:val="100"/>
@@ -18617,6 +18437,7 @@
         <w:strike w:val="false"/>
         <w:vertAlign w:val="baseline"/>
         <w:position w:val="0"/>
+        <w:sz w:val="20"/>
         <w:sz w:val="20"/>
         <w:spacing w:val="0"/>
         <w:kern w:val="0"/>
@@ -18646,6 +18467,7 @@
         <w:vertAlign w:val="baseline"/>
         <w:position w:val="0"/>
         <w:sz w:val="20"/>
+        <w:sz w:val="20"/>
         <w:spacing w:val="0"/>
         <w:kern w:val="0"/>
         <w:w w:val="100"/>
@@ -18673,6 +18495,7 @@
         <w:strike w:val="false"/>
         <w:vertAlign w:val="baseline"/>
         <w:position w:val="0"/>
+        <w:sz w:val="20"/>
         <w:sz w:val="20"/>
         <w:spacing w:val="0"/>
         <w:kern w:val="0"/>
@@ -18702,6 +18525,7 @@
         <w:vertAlign w:val="baseline"/>
         <w:position w:val="0"/>
         <w:sz w:val="20"/>
+        <w:sz w:val="20"/>
         <w:spacing w:val="0"/>
         <w:kern w:val="0"/>
         <w:w w:val="100"/>
@@ -18729,6 +18553,7 @@
         <w:strike w:val="false"/>
         <w:vertAlign w:val="baseline"/>
         <w:position w:val="0"/>
+        <w:sz w:val="20"/>
         <w:sz w:val="20"/>
         <w:spacing w:val="0"/>
         <w:kern w:val="0"/>
@@ -18758,6 +18583,7 @@
         <w:vertAlign w:val="baseline"/>
         <w:position w:val="0"/>
         <w:sz w:val="20"/>
+        <w:sz w:val="20"/>
         <w:spacing w:val="0"/>
         <w:kern w:val="0"/>
         <w:w w:val="100"/>
@@ -18785,6 +18611,7 @@
         <w:strike w:val="false"/>
         <w:vertAlign w:val="baseline"/>
         <w:position w:val="0"/>
+        <w:sz w:val="20"/>
         <w:sz w:val="20"/>
         <w:spacing w:val="0"/>
         <w:kern w:val="0"/>
@@ -18813,6 +18640,7 @@
         <w:strike w:val="false"/>
         <w:vertAlign w:val="baseline"/>
         <w:position w:val="0"/>
+        <w:sz w:val="20"/>
         <w:sz w:val="20"/>
         <w:spacing w:val="0"/>
         <w:kern w:val="0"/>
@@ -18995,6 +18823,7 @@
           <w:vertAlign w:val="baseline"/>
           <w:position w:val="0"/>
           <w:sz w:val="20"/>
+          <w:sz w:val="20"/>
           <w:spacing w:val="0"/>
           <w:kern w:val="0"/>
           <w:w w:val="100"/>
@@ -19026,6 +18855,7 @@
           <w:vertAlign w:val="baseline"/>
           <w:position w:val="0"/>
           <w:sz w:val="20"/>
+          <w:sz w:val="20"/>
           <w:spacing w:val="0"/>
           <w:kern w:val="0"/>
           <w:w w:val="100"/>
@@ -19057,6 +18887,7 @@
           <w:vertAlign w:val="baseline"/>
           <w:position w:val="0"/>
           <w:sz w:val="20"/>
+          <w:sz w:val="20"/>
           <w:spacing w:val="0"/>
           <w:kern w:val="0"/>
           <w:w w:val="100"/>
@@ -19088,6 +18919,7 @@
           <w:vertAlign w:val="baseline"/>
           <w:position w:val="0"/>
           <w:sz w:val="20"/>
+          <w:sz w:val="20"/>
           <w:spacing w:val="0"/>
           <w:kern w:val="0"/>
           <w:w w:val="100"/>
@@ -19119,6 +18951,7 @@
           <w:vertAlign w:val="baseline"/>
           <w:position w:val="0"/>
           <w:sz w:val="20"/>
+          <w:sz w:val="20"/>
           <w:spacing w:val="0"/>
           <w:kern w:val="0"/>
           <w:w w:val="100"/>
@@ -19150,6 +18983,7 @@
           <w:vertAlign w:val="baseline"/>
           <w:position w:val="0"/>
           <w:sz w:val="20"/>
+          <w:sz w:val="20"/>
           <w:spacing w:val="0"/>
           <w:kern w:val="0"/>
           <w:w w:val="100"/>
@@ -19181,6 +19015,7 @@
           <w:vertAlign w:val="baseline"/>
           <w:position w:val="0"/>
           <w:sz w:val="20"/>
+          <w:sz w:val="20"/>
           <w:spacing w:val="0"/>
           <w:kern w:val="0"/>
           <w:w w:val="100"/>
@@ -19212,6 +19047,7 @@
           <w:vertAlign w:val="baseline"/>
           <w:position w:val="0"/>
           <w:sz w:val="20"/>
+          <w:sz w:val="20"/>
           <w:spacing w:val="0"/>
           <w:kern w:val="0"/>
           <w:w w:val="100"/>
@@ -19242,6 +19078,7 @@
           <w:strike w:val="false"/>
           <w:vertAlign w:val="baseline"/>
           <w:position w:val="0"/>
+          <w:sz w:val="20"/>
           <w:sz w:val="20"/>
           <w:spacing w:val="0"/>
           <w:kern w:val="0"/>
@@ -19278,7 +19115,6 @@
       <w:keepLines w:val="false"/>
       <w:pageBreakBefore w:val="false"/>
       <w:widowControl/>
-      <w:pBdr/>
       <w:shd w:val="clear" w:color="auto" w:fill="auto"/>
       <w:suppressAutoHyphens w:val="false"/>
       <w:bidi w:val="0"/>
@@ -19348,7 +19184,6 @@
       <w:keepLines/>
       <w:pageBreakBefore w:val="false"/>
       <w:widowControl/>
-      <w:pBdr/>
       <w:shd w:val="clear" w:color="auto" w:fill="auto"/>
       <w:suppressAutoHyphens w:val="false"/>
       <w:bidi w:val="0"/>
@@ -19444,7 +19279,6 @@
       <w:keepLines w:val="false"/>
       <w:pageBreakBefore w:val="false"/>
       <w:widowControl/>
-      <w:pBdr/>
       <w:shd w:val="clear" w:color="auto" w:fill="auto"/>
       <w:tabs>
         <w:tab w:val="clear" w:pos="720"/>
@@ -19500,7 +19334,6 @@
       <w:keepLines w:val="false"/>
       <w:pageBreakBefore w:val="false"/>
       <w:widowControl/>
-      <w:pBdr/>
       <w:shd w:val="clear" w:color="auto" w:fill="auto"/>
       <w:suppressAutoHyphens w:val="false"/>
       <w:bidi w:val="0"/>
@@ -19558,7 +19391,6 @@
       <w:keepLines/>
       <w:pageBreakBefore w:val="false"/>
       <w:widowControl/>
-      <w:pBdr/>
       <w:shd w:val="clear" w:color="auto" w:fill="auto"/>
       <w:suppressAutoHyphens w:val="false"/>
       <w:bidi w:val="0"/>
@@ -19606,7 +19438,6 @@
       <w:keepLines w:val="false"/>
       <w:pageBreakBefore w:val="false"/>
       <w:widowControl/>
-      <w:pBdr/>
       <w:shd w:val="clear" w:color="auto" w:fill="auto"/>
       <w:tabs>
         <w:tab w:val="clear" w:pos="720"/>
@@ -19666,7 +19497,6 @@
       <w:keepLines w:val="false"/>
       <w:pageBreakBefore w:val="false"/>
       <w:widowControl/>
-      <w:pBdr/>
       <w:shd w:val="clear" w:color="auto" w:fill="auto"/>
       <w:tabs>
         <w:tab w:val="clear" w:pos="720"/>
@@ -19719,7 +19549,6 @@
       <w:keepLines w:val="false"/>
       <w:pageBreakBefore w:val="false"/>
       <w:widowControl/>
-      <w:pBdr/>
       <w:shd w:val="clear" w:color="auto" w:fill="auto"/>
       <w:tabs>
         <w:tab w:val="clear" w:pos="720"/>
@@ -19773,7 +19602,6 @@
       <w:keepLines w:val="false"/>
       <w:pageBreakBefore w:val="false"/>
       <w:widowControl/>
-      <w:pBdr/>
       <w:shd w:val="clear" w:color="auto" w:fill="auto"/>
       <w:suppressAutoHyphens w:val="false"/>
       <w:bidi w:val="0"/>
@@ -19826,7 +19654,6 @@
       <w:keepLines w:val="false"/>
       <w:pageBreakBefore w:val="false"/>
       <w:widowControl/>
-      <w:pBdr/>
       <w:shd w:val="clear" w:color="auto" w:fill="auto"/>
       <w:suppressAutoHyphens w:val="false"/>
       <w:bidi w:val="0"/>

</xml_diff>

<commit_message>
remove defer from head
</commit_message>
<xml_diff>
--- a/Report template2.docx
+++ b/Report template2.docx
@@ -266,6 +266,7 @@
           <w:szCs w:val="40"/>
         </w:rPr>
       </w:pPr>
+      <w:bookmarkStart w:id="0" w:name="__DdeLink__353_2888964822"/>
       <w:r>
         <w:rPr>
           <w:rFonts w:ascii="Arial" w:hAnsi="Arial"/>
@@ -273,7 +274,17 @@
           <w:szCs w:val="40"/>
           <w:lang w:val="en-US"/>
         </w:rPr>
-        <w:t>Guilherme Grande (Student ID: 22233555)</w:t>
+        <w:t>Guilherme Grande</w:t>
+      </w:r>
+      <w:bookmarkEnd w:id="0"/>
+      <w:r>
+        <w:rPr>
+          <w:rFonts w:ascii="Arial" w:hAnsi="Arial"/>
+          <w:sz w:val="40"/>
+          <w:szCs w:val="40"/>
+          <w:lang w:val="en-US"/>
+        </w:rPr>
+        <w:t xml:space="preserve"> (Student ID: 22233555)</w:t>
       </w:r>
       <w:r>
         <w:rPr>
@@ -640,7 +651,7 @@
           <w:rFonts w:ascii="Arial" w:hAnsi="Arial" w:eastAsia="Arial" w:cs="Arial"/>
         </w:rPr>
       </w:pPr>
-      <w:bookmarkStart w:id="0" w:name="_Toc"/>
+      <w:bookmarkStart w:id="1" w:name="_Toc"/>
       <w:r>
         <w:rPr>
           <w:rFonts w:ascii="Arial" w:hAnsi="Arial"/>
@@ -648,7 +659,7 @@
         </w:rPr>
         <w:t>Executive Summary</w:t>
       </w:r>
-      <w:bookmarkEnd w:id="0"/>
+      <w:bookmarkEnd w:id="1"/>
     </w:p>
     <w:p>
       <w:pPr>
@@ -1280,7 +1291,7 @@
           <w:rFonts w:ascii="Arial" w:hAnsi="Arial" w:eastAsia="Arial" w:cs="Arial"/>
         </w:rPr>
       </w:pPr>
-      <w:bookmarkStart w:id="1" w:name="_Toc1"/>
+      <w:bookmarkStart w:id="2" w:name="_Toc1"/>
       <w:r>
         <w:rPr>
           <w:rFonts w:ascii="Arial" w:hAnsi="Arial"/>
@@ -1288,7 +1299,7 @@
         </w:rPr>
         <w:t xml:space="preserve">Project Work </w:t>
       </w:r>
-      <w:bookmarkEnd w:id="1"/>
+      <w:bookmarkEnd w:id="2"/>
     </w:p>
     <w:p>
       <w:pPr>
@@ -4329,7 +4340,7 @@
           <w:rFonts w:ascii="Arial" w:hAnsi="Arial" w:eastAsia="Arial" w:cs="Arial"/>
         </w:rPr>
       </w:pPr>
-      <w:bookmarkStart w:id="2" w:name="_Toc2"/>
+      <w:bookmarkStart w:id="3" w:name="_Toc2"/>
       <w:r>
         <w:rPr>
           <w:rFonts w:ascii="Arial" w:hAnsi="Arial"/>
@@ -4337,7 +4348,7 @@
         </w:rPr>
         <w:t>Design Process</w:t>
       </w:r>
-      <w:bookmarkEnd w:id="2"/>
+      <w:bookmarkEnd w:id="3"/>
     </w:p>
     <w:p>
       <w:pPr>
@@ -14116,7 +14127,7 @@
           <w:rFonts w:ascii="Arial" w:hAnsi="Arial" w:eastAsia="Arial" w:cs="Arial"/>
         </w:rPr>
       </w:pPr>
-      <w:bookmarkStart w:id="3" w:name="_Toc3"/>
+      <w:bookmarkStart w:id="4" w:name="_Toc3"/>
       <w:r>
         <w:rPr>
           <w:rFonts w:ascii="Arial" w:hAnsi="Arial"/>
@@ -14124,7 +14135,7 @@
         </w:rPr>
         <w:t>Testing &amp; Responsiveness</w:t>
       </w:r>
-      <w:bookmarkEnd w:id="3"/>
+      <w:bookmarkEnd w:id="4"/>
     </w:p>
     <w:p>
       <w:pPr>
@@ -15992,7 +16003,7 @@
           <w:rFonts w:ascii="Arial" w:hAnsi="Arial" w:eastAsia="Arial" w:cs="Arial"/>
         </w:rPr>
       </w:pPr>
-      <w:bookmarkStart w:id="4" w:name="_Toc4"/>
+      <w:bookmarkStart w:id="5" w:name="_Toc4"/>
       <w:r>
         <w:rPr>
           <w:rFonts w:ascii="Arial" w:hAnsi="Arial"/>
@@ -16000,7 +16011,7 @@
         </w:rPr>
         <w:t>Conclusion</w:t>
       </w:r>
-      <w:bookmarkEnd w:id="4"/>
+      <w:bookmarkEnd w:id="5"/>
     </w:p>
     <w:p>
       <w:pPr>
@@ -16080,7 +16091,7 @@
           <w:rFonts w:ascii="Arial" w:hAnsi="Arial" w:eastAsia="Arial" w:cs="Arial"/>
         </w:rPr>
       </w:pPr>
-      <w:bookmarkStart w:id="5" w:name="_Toc5"/>
+      <w:bookmarkStart w:id="6" w:name="_Toc5"/>
       <w:r>
         <w:rPr>
           <w:rFonts w:ascii="Arial" w:hAnsi="Arial"/>
@@ -16088,7 +16099,7 @@
         </w:rPr>
         <w:t>References</w:t>
       </w:r>
-      <w:bookmarkEnd w:id="5"/>
+      <w:bookmarkEnd w:id="6"/>
     </w:p>
     <w:p>
       <w:pPr>
@@ -16256,7 +16267,7 @@
     </w:r>
     <w:r>
       <w:rPr/>
-      <w:t>9</w:t>
+      <w:t>3</w:t>
     </w:r>
     <w:r>
       <w:rPr/>
@@ -16274,11 +16285,45 @@
       <w:jc w:val="right"/>
       <w:rPr/>
     </w:pPr>
+    <w:bookmarkStart w:id="7" w:name="__DdeLink__355_2888964822"/>
     <w:r>
       <w:rPr>
         <w:lang w:val="en-US"/>
       </w:rPr>
-      <w:t>Names of Students go here</w:t>
+      <w:t>Alexandru Georgescu</w:t>
+    </w:r>
+  </w:p>
+  <w:p>
+    <w:pPr>
+      <w:pStyle w:val="Footer"/>
+      <w:tabs>
+        <w:tab w:val="clear" w:pos="9026"/>
+        <w:tab w:val="center" w:pos="4513" w:leader="none"/>
+        <w:tab w:val="right" w:pos="9000" w:leader="none"/>
+      </w:tabs>
+      <w:jc w:val="right"/>
+      <w:rPr/>
+    </w:pPr>
+    <w:bookmarkStart w:id="8" w:name="__DdeLink__355_2888964822"/>
+    <w:r>
+      <w:rPr/>
+      <w:t>Guilherme Grande</w:t>
+    </w:r>
+    <w:bookmarkEnd w:id="8"/>
+  </w:p>
+  <w:p>
+    <w:pPr>
+      <w:pStyle w:val="Footer"/>
+      <w:tabs>
+        <w:tab w:val="clear" w:pos="9026"/>
+        <w:tab w:val="center" w:pos="4513" w:leader="none"/>
+        <w:tab w:val="right" w:pos="9000" w:leader="none"/>
+      </w:tabs>
+      <w:jc w:val="right"/>
+      <w:rPr/>
+    </w:pPr>
+    <w:r>
+      <w:rPr/>
     </w:r>
   </w:p>
 </w:ftr>

</xml_diff>